<commit_message>
Plan de test 2.X faite
</commit_message>
<xml_diff>
--- a/docs/preproduction/06_plan_de_test/plan_de_test_horloge_de_apocalypse.docx
+++ b/docs/preproduction/06_plan_de_test/plan_de_test_horloge_de_apocalypse.docx
@@ -567,109 +567,93 @@
         <w:t>Le prototype consiste d’une projection sur 3 murs</w:t>
       </w:r>
       <w:r>
-        <w:t xml:space="preserve"> (5760x1080), d’une trame sonore « </w:t>
-      </w:r>
-      <w:proofErr w:type="spellStart"/>
-      <w:r>
-        <w:t>surround</w:t>
-      </w:r>
-      <w:proofErr w:type="spellEnd"/>
+        <w:t xml:space="preserve"> (5760x1080), d’une trame sonore « surround sound » jouant dans 4 haut-parleurs</w:t>
+      </w:r>
+      <w:r>
+        <w:t xml:space="preserve"> situées aux quatre coins de la pièce</w:t>
+      </w:r>
+      <w:r>
+        <w:t>, d’un potentiomètre permettant de ch</w:t>
+      </w:r>
+      <w:r>
+        <w:t>oisir</w:t>
+      </w:r>
       <w:r>
         <w:t xml:space="preserve"> </w:t>
       </w:r>
-      <w:proofErr w:type="spellStart"/>
-      <w:r>
-        <w:t>sound</w:t>
-      </w:r>
-      <w:proofErr w:type="spellEnd"/>
-      <w:r>
-        <w:t> » jouant dans 4 haut-parleurs</w:t>
-      </w:r>
-      <w:r>
-        <w:t xml:space="preserve"> situées aux quatre coins de la pièce</w:t>
-      </w:r>
-      <w:r>
-        <w:t>, d’un potentiomètre permettant de ch</w:t>
-      </w:r>
-      <w:r>
-        <w:t>oisir</w:t>
+      <w:r>
+        <w:t xml:space="preserve">l’affichage </w:t>
+      </w:r>
+      <w:r>
+        <w:t xml:space="preserve">entre </w:t>
+      </w:r>
+      <w:r>
+        <w:t xml:space="preserve">6 </w:t>
+      </w:r>
+      <w:r>
+        <w:t>scènes</w:t>
       </w:r>
       <w:r>
         <w:t xml:space="preserve"> </w:t>
       </w:r>
       <w:r>
-        <w:t xml:space="preserve">l’affichage </w:t>
-      </w:r>
-      <w:r>
-        <w:t xml:space="preserve">entre </w:t>
-      </w:r>
-      <w:r>
-        <w:t xml:space="preserve">6 </w:t>
-      </w:r>
-      <w:r>
-        <w:t>scènes</w:t>
+        <w:t>projetées</w:t>
+      </w:r>
+      <w:r>
+        <w:t>,</w:t>
+      </w:r>
+      <w:r>
+        <w:t xml:space="preserve"> d’</w:t>
+      </w:r>
+      <w:r>
+        <w:t>un interrupteur permettant de déclencher la scène finale</w:t>
+      </w:r>
+      <w:r>
+        <w:t xml:space="preserve"> ainsi qu’une caméra qui filme l’interacteur et </w:t>
+      </w:r>
+      <w:r>
+        <w:t xml:space="preserve">d’un </w:t>
+      </w:r>
+      <w:r>
+        <w:t>projecteur</w:t>
+      </w:r>
+      <w:r>
+        <w:t xml:space="preserve"> de lumière</w:t>
+      </w:r>
+      <w:r>
+        <w:t xml:space="preserve"> (Spotlight) </w:t>
+      </w:r>
+      <w:r>
+        <w:t xml:space="preserve">qui s’active uniquement lorsque la présence de l’interacteur est détectée </w:t>
+      </w:r>
+      <w:r>
+        <w:t xml:space="preserve">par une </w:t>
+      </w:r>
+      <w:r>
+        <w:t>Kinect</w:t>
+      </w:r>
+      <w:r>
+        <w:t>.</w:t>
+      </w:r>
+      <w:r>
+        <w:t xml:space="preserve"> Il est important de noter que le bouton et le potentiomètre sont sous forme virtuelle dans Max</w:t>
       </w:r>
       <w:r>
         <w:t xml:space="preserve"> </w:t>
       </w:r>
       <w:r>
-        <w:t>projetées</w:t>
-      </w:r>
-      <w:r>
-        <w:t>,</w:t>
-      </w:r>
-      <w:r>
-        <w:t xml:space="preserve"> d’</w:t>
-      </w:r>
-      <w:r>
-        <w:t>un interrupteur permettant de déclencher la scène finale</w:t>
-      </w:r>
-      <w:r>
-        <w:t xml:space="preserve"> ainsi qu’une caméra qui filme l’interacteur et </w:t>
-      </w:r>
-      <w:r>
-        <w:t xml:space="preserve">d’un </w:t>
-      </w:r>
-      <w:r>
-        <w:t>projecteur</w:t>
-      </w:r>
-      <w:r>
-        <w:t xml:space="preserve"> de lumière</w:t>
-      </w:r>
-      <w:r>
-        <w:t xml:space="preserve"> (Spotlight) </w:t>
-      </w:r>
-      <w:r>
-        <w:t xml:space="preserve">qui s’active uniquement lorsque la présence de l’interacteur est détectée </w:t>
-      </w:r>
-      <w:r>
-        <w:t xml:space="preserve">par une </w:t>
-      </w:r>
-      <w:r>
-        <w:t>Kinect</w:t>
+        <w:t>8</w:t>
+      </w:r>
+      <w:r>
+        <w:t xml:space="preserve"> en ce qui concerne le prototype</w:t>
       </w:r>
       <w:r>
         <w:t>.</w:t>
       </w:r>
       <w:r>
-        <w:t xml:space="preserve"> Il est important de noter que le bouton et le potentiomètre sont sous forme virtuelle dans Max</w:t>
-      </w:r>
-      <w:r>
         <w:t xml:space="preserve"> </w:t>
       </w:r>
       <w:r>
-        <w:t>8</w:t>
-      </w:r>
-      <w:r>
-        <w:t xml:space="preserve"> en ce qui concerne le prototype</w:t>
-      </w:r>
-      <w:r>
-        <w:t>.</w:t>
-      </w:r>
-      <w:r>
-        <w:t xml:space="preserve"> </w:t>
-      </w:r>
-      <w:r>
         <w:t>De plus, c</w:t>
       </w:r>
       <w:r>
@@ -682,23 +666,7 @@
         <w:t xml:space="preserve"> scènes</w:t>
       </w:r>
       <w:r>
-        <w:t xml:space="preserve"> contient une animation </w:t>
-      </w:r>
-      <w:proofErr w:type="spellStart"/>
-      <w:r>
-        <w:t>After</w:t>
-      </w:r>
-      <w:proofErr w:type="spellEnd"/>
-      <w:r>
-        <w:t xml:space="preserve"> </w:t>
-      </w:r>
-      <w:proofErr w:type="spellStart"/>
-      <w:r>
-        <w:t>Effects</w:t>
-      </w:r>
-      <w:proofErr w:type="spellEnd"/>
-      <w:r>
-        <w:t xml:space="preserve"> et une trame sonore.</w:t>
+        <w:t xml:space="preserve"> contient une animation After Effects et une trame sonore.</w:t>
       </w:r>
       <w:r>
         <w:t xml:space="preserve"> Cependant, pour le </w:t>
@@ -885,23 +853,7 @@
         <w:t xml:space="preserve">2.4 </w:t>
       </w:r>
       <w:r>
-        <w:t xml:space="preserve">Tester la qualité de l’animation </w:t>
-      </w:r>
-      <w:proofErr w:type="spellStart"/>
-      <w:r>
-        <w:t>After</w:t>
-      </w:r>
-      <w:proofErr w:type="spellEnd"/>
-      <w:r>
-        <w:t xml:space="preserve"> </w:t>
-      </w:r>
-      <w:proofErr w:type="spellStart"/>
-      <w:r>
-        <w:t>Effects</w:t>
-      </w:r>
-      <w:proofErr w:type="spellEnd"/>
-      <w:r>
-        <w:t xml:space="preserve"> d’une scène – 13 </w:t>
+        <w:t xml:space="preserve">Tester la qualité de l’animation After Effects d’une scène – 13 </w:t>
       </w:r>
       <w:r>
         <w:t>décembre</w:t>
@@ -1326,7 +1278,7 @@
                 <w:sz w:val="21"/>
                 <w:szCs w:val="21"/>
               </w:rPr>
-              <w:object w:dxaOrig="1440" w:dyaOrig="1440" w14:anchorId="3457DC70">
+              <w:object w:dxaOrig="225" w:dyaOrig="225" w14:anchorId="3457DC70">
                 <v:shapetype id="_x0000_t75" coordsize="21600,21600" o:spt="75" o:preferrelative="t" path="m@4@5l@4@11@9@11@9@5xe" filled="f" stroked="f">
                   <v:stroke joinstyle="miter"/>
                   <v:formulas>
@@ -1346,10 +1298,10 @@
                   <v:path o:extrusionok="f" gradientshapeok="t" o:connecttype="rect"/>
                   <o:lock v:ext="edit" aspectratio="t"/>
                 </v:shapetype>
-                <v:shape id="_x0000_i1142" type="#_x0000_t75" style="width:20.25pt;height:18pt" o:ole="">
+                <v:shape id="_x0000_i1062" type="#_x0000_t75" style="width:20.25pt;height:18pt" o:ole="">
                   <v:imagedata r:id="rId7" o:title=""/>
                 </v:shape>
-                <w:control r:id="rId8" w:name="DefaultOcxName" w:shapeid="_x0000_i1142"/>
+                <w:control r:id="rId8" w:name="DefaultOcxName" w:shapeid="_x0000_i1062"/>
               </w:object>
             </w:r>
             <w:r>
@@ -1386,11 +1338,11 @@
                 <w:sz w:val="21"/>
                 <w:szCs w:val="21"/>
               </w:rPr>
-              <w:object w:dxaOrig="1440" w:dyaOrig="1440" w14:anchorId="29B086BC">
-                <v:shape id="_x0000_i1137" type="#_x0000_t75" style="width:20.25pt;height:18pt" o:ole="">
+              <w:object w:dxaOrig="225" w:dyaOrig="225" w14:anchorId="29B086BC">
+                <v:shape id="_x0000_i1065" type="#_x0000_t75" style="width:20.25pt;height:18pt" o:ole="">
                   <v:imagedata r:id="rId7" o:title=""/>
                 </v:shape>
-                <w:control r:id="rId9" w:name="DefaultOcxName1" w:shapeid="_x0000_i1137"/>
+                <w:control r:id="rId9" w:name="DefaultOcxName1" w:shapeid="_x0000_i1065"/>
               </w:object>
             </w:r>
             <w:r>
@@ -1662,47 +1614,7 @@
                 <w:szCs w:val="21"/>
                 <w:shd w:val="clear" w:color="auto" w:fill="FFFFFF"/>
               </w:rPr>
-              <w:t xml:space="preserve">** 1.2 - 1** À l'aide du web-socket de OSC for </w:t>
-            </w:r>
-            <w:proofErr w:type="spellStart"/>
-            <w:r>
-              <w:rPr>
-                <w:rFonts w:ascii="Segoe UI" w:hAnsi="Segoe UI" w:cs="Segoe UI"/>
-                <w:sz w:val="21"/>
-                <w:szCs w:val="21"/>
-                <w:shd w:val="clear" w:color="auto" w:fill="FFFFFF"/>
-              </w:rPr>
-              <w:t>obs</w:t>
-            </w:r>
-            <w:proofErr w:type="spellEnd"/>
-            <w:r>
-              <w:rPr>
-                <w:rFonts w:ascii="Segoe UI" w:hAnsi="Segoe UI" w:cs="Segoe UI"/>
-                <w:sz w:val="21"/>
-                <w:szCs w:val="21"/>
-                <w:shd w:val="clear" w:color="auto" w:fill="FFFFFF"/>
-              </w:rPr>
-              <w:t xml:space="preserve"> et l'application OSC, connecter le port et l'IP de </w:t>
-            </w:r>
-            <w:proofErr w:type="spellStart"/>
-            <w:r>
-              <w:rPr>
-                <w:rFonts w:ascii="Segoe UI" w:hAnsi="Segoe UI" w:cs="Segoe UI"/>
-                <w:sz w:val="21"/>
-                <w:szCs w:val="21"/>
-                <w:shd w:val="clear" w:color="auto" w:fill="FFFFFF"/>
-              </w:rPr>
-              <w:t>osc</w:t>
-            </w:r>
-            <w:proofErr w:type="spellEnd"/>
-            <w:r>
-              <w:rPr>
-                <w:rFonts w:ascii="Segoe UI" w:hAnsi="Segoe UI" w:cs="Segoe UI"/>
-                <w:sz w:val="21"/>
-                <w:szCs w:val="21"/>
-                <w:shd w:val="clear" w:color="auto" w:fill="FFFFFF"/>
-              </w:rPr>
-              <w:t xml:space="preserve"> vers Max.</w:t>
+              <w:t>** 1.2 - 1** À l'aide du web-socket de OSC for obs et l'application OSC, connecter le port et l'IP de osc vers Max.</w:t>
             </w:r>
           </w:p>
         </w:tc>
@@ -1966,9 +1878,8 @@
                 <w:szCs w:val="21"/>
                 <w:shd w:val="clear" w:color="auto" w:fill="FFFFFF"/>
               </w:rPr>
-              <w:t xml:space="preserve">** 1.3 - 1** Faire le code Max8 pour le délai. Utiliser l'objet </w:t>
-            </w:r>
-            <w:proofErr w:type="spellStart"/>
+              <w:t>** 1.3 - 1** Faire le code Max8 pour le délai. Utiliser l'objet del</w:t>
+            </w:r>
             <w:r>
               <w:rPr>
                 <w:rFonts w:ascii="Segoe UI" w:hAnsi="Segoe UI" w:cs="Segoe UI"/>
@@ -1977,17 +1888,6 @@
                 <w:szCs w:val="21"/>
                 <w:shd w:val="clear" w:color="auto" w:fill="FFFFFF"/>
               </w:rPr>
-              <w:t>del</w:t>
-            </w:r>
-            <w:proofErr w:type="spellEnd"/>
-            <w:r>
-              <w:rPr>
-                <w:rFonts w:ascii="Segoe UI" w:hAnsi="Segoe UI" w:cs="Segoe UI"/>
-                <w:color w:val="24292F"/>
-                <w:sz w:val="21"/>
-                <w:szCs w:val="21"/>
-                <w:shd w:val="clear" w:color="auto" w:fill="FFFFFF"/>
-              </w:rPr>
               <w:t>.</w:t>
             </w:r>
           </w:p>
@@ -2013,10 +1913,7 @@
               <w:t>Données d’entrée :</w:t>
             </w:r>
             <w:r>
-              <w:t xml:space="preserve"> </w:t>
-            </w:r>
-            <w:r>
-              <w:t>Silhouette détecté dans la captation vidéo de la Kinect.</w:t>
+              <w:t xml:space="preserve"> Silhouette détecté dans la captation vidéo de la Kinect.</w:t>
             </w:r>
           </w:p>
           <w:p>
@@ -2384,11 +2281,11 @@
                 <w:sz w:val="21"/>
                 <w:szCs w:val="21"/>
               </w:rPr>
-              <w:object w:dxaOrig="1440" w:dyaOrig="1440" w14:anchorId="6080A65A">
-                <v:shape id="_x0000_i1160" type="#_x0000_t75" style="width:20.25pt;height:18pt" o:ole="">
+              <w:object w:dxaOrig="225" w:dyaOrig="225" w14:anchorId="6080A65A">
+                <v:shape id="_x0000_i1068" type="#_x0000_t75" style="width:20.25pt;height:18pt" o:ole="">
                   <v:imagedata r:id="rId7" o:title=""/>
                 </v:shape>
-                <w:control r:id="rId14" w:name="DefaultOcxName5" w:shapeid="_x0000_i1160"/>
+                <w:control r:id="rId14" w:name="DefaultOcxName5" w:shapeid="_x0000_i1068"/>
               </w:object>
             </w:r>
             <w:r>
@@ -2426,11 +2323,11 @@
                 <w:sz w:val="21"/>
                 <w:szCs w:val="21"/>
               </w:rPr>
-              <w:object w:dxaOrig="1440" w:dyaOrig="1440" w14:anchorId="427AB95D">
-                <v:shape id="_x0000_i1159" type="#_x0000_t75" style="width:20.25pt;height:18pt" o:ole="">
+              <w:object w:dxaOrig="225" w:dyaOrig="225" w14:anchorId="427AB95D">
+                <v:shape id="_x0000_i1071" type="#_x0000_t75" style="width:20.25pt;height:18pt" o:ole="">
                   <v:imagedata r:id="rId7" o:title=""/>
                 </v:shape>
-                <w:control r:id="rId15" w:name="DefaultOcxName11" w:shapeid="_x0000_i1159"/>
+                <w:control r:id="rId15" w:name="DefaultOcxName11" w:shapeid="_x0000_i1071"/>
               </w:object>
             </w:r>
             <w:r>
@@ -2441,29 +2338,7 @@
                 <w:szCs w:val="21"/>
                 <w:lang w:eastAsia="fr-CA"/>
               </w:rPr>
-              <w:t xml:space="preserve"> ** 2.1 - 2** Création du </w:t>
-            </w:r>
-            <w:proofErr w:type="spellStart"/>
-            <w:r>
-              <w:rPr>
-                <w:rFonts w:ascii="Segoe UI" w:eastAsia="Times New Roman" w:hAnsi="Segoe UI" w:cs="Segoe UI"/>
-                <w:color w:val="24292F"/>
-                <w:sz w:val="21"/>
-                <w:szCs w:val="21"/>
-                <w:lang w:eastAsia="fr-CA"/>
-              </w:rPr>
-              <w:t>photoshop</w:t>
-            </w:r>
-            <w:proofErr w:type="spellEnd"/>
-            <w:r>
-              <w:rPr>
-                <w:rFonts w:ascii="Segoe UI" w:eastAsia="Times New Roman" w:hAnsi="Segoe UI" w:cs="Segoe UI"/>
-                <w:color w:val="24292F"/>
-                <w:sz w:val="21"/>
-                <w:szCs w:val="21"/>
-                <w:lang w:eastAsia="fr-CA"/>
-              </w:rPr>
-              <w:t xml:space="preserve"> 1h à 3h</w:t>
+              <w:t> ** 2.1 - 2** Création du photoshop 1h à 3h</w:t>
             </w:r>
           </w:p>
           <w:p>
@@ -2490,11 +2365,11 @@
                 <w:sz w:val="21"/>
                 <w:szCs w:val="21"/>
               </w:rPr>
-              <w:object w:dxaOrig="1440" w:dyaOrig="1440" w14:anchorId="7926097C">
-                <v:shape id="_x0000_i1158" type="#_x0000_t75" style="width:20.25pt;height:18pt" o:ole="">
+              <w:object w:dxaOrig="225" w:dyaOrig="225" w14:anchorId="7926097C">
+                <v:shape id="_x0000_i1074" type="#_x0000_t75" style="width:20.25pt;height:18pt" o:ole="">
                   <v:imagedata r:id="rId7" o:title=""/>
                 </v:shape>
-                <w:control r:id="rId16" w:name="DefaultOcxName2" w:shapeid="_x0000_i1158"/>
+                <w:control r:id="rId16" w:name="DefaultOcxName2" w:shapeid="_x0000_i1074"/>
               </w:object>
             </w:r>
             <w:r>
@@ -2505,29 +2380,7 @@
                 <w:szCs w:val="21"/>
                 <w:lang w:eastAsia="fr-CA"/>
               </w:rPr>
-              <w:t xml:space="preserve"> ** 2.1 - 3** Création du </w:t>
-            </w:r>
-            <w:proofErr w:type="spellStart"/>
-            <w:r>
-              <w:rPr>
-                <w:rFonts w:ascii="Segoe UI" w:eastAsia="Times New Roman" w:hAnsi="Segoe UI" w:cs="Segoe UI"/>
-                <w:color w:val="24292F"/>
-                <w:sz w:val="21"/>
-                <w:szCs w:val="21"/>
-                <w:lang w:eastAsia="fr-CA"/>
-              </w:rPr>
-              <w:t>photoshop</w:t>
-            </w:r>
-            <w:proofErr w:type="spellEnd"/>
-            <w:r>
-              <w:rPr>
-                <w:rFonts w:ascii="Segoe UI" w:eastAsia="Times New Roman" w:hAnsi="Segoe UI" w:cs="Segoe UI"/>
-                <w:color w:val="24292F"/>
-                <w:sz w:val="21"/>
-                <w:szCs w:val="21"/>
-                <w:lang w:eastAsia="fr-CA"/>
-              </w:rPr>
-              <w:t xml:space="preserve"> 10h à 12h</w:t>
+              <w:t> ** 2.1 - 3** Création du photoshop 10h à 12h</w:t>
             </w:r>
           </w:p>
           <w:p>
@@ -2554,11 +2407,11 @@
                 <w:sz w:val="21"/>
                 <w:szCs w:val="21"/>
               </w:rPr>
-              <w:object w:dxaOrig="1440" w:dyaOrig="1440" w14:anchorId="4346DF0B">
-                <v:shape id="_x0000_i1157" type="#_x0000_t75" style="width:20.25pt;height:18pt" o:ole="">
+              <w:object w:dxaOrig="225" w:dyaOrig="225" w14:anchorId="4346DF0B">
+                <v:shape id="_x0000_i1077" type="#_x0000_t75" style="width:20.25pt;height:18pt" o:ole="">
                   <v:imagedata r:id="rId7" o:title=""/>
                 </v:shape>
-                <w:control r:id="rId17" w:name="DefaultOcxName3" w:shapeid="_x0000_i1157"/>
+                <w:control r:id="rId17" w:name="DefaultOcxName3" w:shapeid="_x0000_i1077"/>
               </w:object>
             </w:r>
             <w:r>
@@ -2596,11 +2449,11 @@
                 <w:sz w:val="21"/>
                 <w:szCs w:val="21"/>
               </w:rPr>
-              <w:object w:dxaOrig="1440" w:dyaOrig="1440" w14:anchorId="10E792B9">
-                <v:shape id="_x0000_i1156" type="#_x0000_t75" style="width:20.25pt;height:18pt" o:ole="">
+              <w:object w:dxaOrig="225" w:dyaOrig="225" w14:anchorId="10E792B9">
+                <v:shape id="_x0000_i1080" type="#_x0000_t75" style="width:20.25pt;height:18pt" o:ole="">
                   <v:imagedata r:id="rId7" o:title=""/>
                 </v:shape>
-                <w:control r:id="rId18" w:name="DefaultOcxName4" w:shapeid="_x0000_i1156"/>
+                <w:control r:id="rId18" w:name="DefaultOcxName4" w:shapeid="_x0000_i1080"/>
               </w:object>
             </w:r>
             <w:r>
@@ -2638,11 +2491,11 @@
                 <w:sz w:val="21"/>
                 <w:szCs w:val="21"/>
               </w:rPr>
-              <w:object w:dxaOrig="1440" w:dyaOrig="1440" w14:anchorId="1EF48200">
-                <v:shape id="_x0000_i1155" type="#_x0000_t75" style="width:20.25pt;height:18pt" o:ole="">
+              <w:object w:dxaOrig="225" w:dyaOrig="225" w14:anchorId="1EF48200">
+                <v:shape id="_x0000_i1083" type="#_x0000_t75" style="width:20.25pt;height:18pt" o:ole="">
                   <v:imagedata r:id="rId7" o:title=""/>
                 </v:shape>
-                <w:control r:id="rId19" w:name="DefaultOcxName16" w:shapeid="_x0000_i1155"/>
+                <w:control r:id="rId19" w:name="DefaultOcxName16" w:shapeid="_x0000_i1083"/>
               </w:object>
             </w:r>
             <w:r>
@@ -2720,7 +2573,13 @@
           </w:tcPr>
           <w:p>
             <w:r>
-              <w:t>Effectué par : Maxime Sabourin et Louis-Philippe Gravel</w:t>
+              <w:t>Effectué par : Maxime Sabourin</w:t>
+            </w:r>
+            <w:r>
+              <w:t>, Alexis Lacasse, Tristan Girard</w:t>
+            </w:r>
+            <w:r>
+              <w:t xml:space="preserve"> et Louis-Philippe Gravel</w:t>
             </w:r>
           </w:p>
           <w:p>
@@ -2773,6 +2632,7 @@
                 <w:b/>
                 <w:bCs/>
               </w:rPr>
+              <w:lastRenderedPageBreak/>
               <w:t>Identification</w:t>
             </w:r>
           </w:p>
@@ -2801,7 +2661,6 @@
           </w:tcPr>
           <w:p>
             <w:r>
-              <w:lastRenderedPageBreak/>
               <w:t>Priorité</w:t>
             </w:r>
           </w:p>
@@ -2957,11 +2816,11 @@
                 <w:sz w:val="21"/>
                 <w:szCs w:val="21"/>
               </w:rPr>
-              <w:object w:dxaOrig="1440" w:dyaOrig="1440" w14:anchorId="0F4B0151">
-                <v:shape id="_x0000_i1163" type="#_x0000_t75" style="width:20.25pt;height:18pt" o:ole="">
+              <w:object w:dxaOrig="225" w:dyaOrig="225" w14:anchorId="0F4B0151">
+                <v:shape id="_x0000_i1086" type="#_x0000_t75" style="width:20.25pt;height:18pt" o:ole="">
                   <v:imagedata r:id="rId7" o:title=""/>
                 </v:shape>
-                <w:control r:id="rId21" w:name="DefaultOcxName6" w:shapeid="_x0000_i1163"/>
+                <w:control r:id="rId21" w:name="DefaultOcxName6" w:shapeid="_x0000_i1086"/>
               </w:object>
             </w:r>
             <w:r>
@@ -2997,15 +2856,24 @@
             <w:r>
               <w:t>Données d’entrée :</w:t>
             </w:r>
+            <w:r>
+              <w:t xml:space="preserve"> Le code Max</w:t>
+            </w:r>
           </w:p>
           <w:p>
             <w:r>
               <w:t>Résultats attendus :</w:t>
             </w:r>
+            <w:r>
+              <w:t xml:space="preserve"> Les scènes changent automatiquement avec un délai</w:t>
+            </w:r>
           </w:p>
           <w:p>
             <w:r>
               <w:t>Critères de validation :</w:t>
+            </w:r>
+            <w:r>
+              <w:t xml:space="preserve"> Le temps du délai est adéquat</w:t>
             </w:r>
           </w:p>
         </w:tc>
@@ -3030,7 +2898,10 @@
           </w:tcPr>
           <w:p>
             <w:r>
-              <w:t>Effectué par : Maxime Sabourin</w:t>
+              <w:t xml:space="preserve">Effectué par : </w:t>
+            </w:r>
+            <w:r>
+              <w:t>Louis-Philippe Gravel et Maxime De Falco</w:t>
             </w:r>
           </w:p>
           <w:p>
@@ -3169,21 +3040,8 @@
               <w:ind w:right="-225"/>
             </w:pPr>
             <w:r>
-              <w:t xml:space="preserve">Créer une bande sonore qui fonctionne avec le thème et les vidéos crées dans   </w:t>
-            </w:r>
-            <w:proofErr w:type="spellStart"/>
-            <w:r>
-              <w:t>After</w:t>
-            </w:r>
-            <w:proofErr w:type="spellEnd"/>
-            <w:r>
-              <w:t xml:space="preserve"> </w:t>
-            </w:r>
-            <w:proofErr w:type="spellStart"/>
-            <w:r>
-              <w:t>Effects</w:t>
-            </w:r>
-            <w:proofErr w:type="spellEnd"/>
+              <w:t>Créer une bande sonore qui fonctionne avec le thème et les vidéos crées dans   After Effects</w:t>
+            </w:r>
           </w:p>
         </w:tc>
       </w:tr>
@@ -3296,11 +3154,12 @@
                 <w:sz w:val="21"/>
                 <w:szCs w:val="21"/>
               </w:rPr>
-              <w:object w:dxaOrig="1440" w:dyaOrig="1440" w14:anchorId="6BD07A06">
-                <v:shape id="_x0000_i1224" type="#_x0000_t75" style="width:20.25pt;height:18pt" o:ole="">
+              <w:lastRenderedPageBreak/>
+              <w:object w:dxaOrig="225" w:dyaOrig="225" w14:anchorId="6BD07A06">
+                <v:shape id="_x0000_i1089" type="#_x0000_t75" style="width:20.25pt;height:18pt" o:ole="">
                   <v:imagedata r:id="rId7" o:title=""/>
                 </v:shape>
-                <w:control r:id="rId23" w:name="DefaultOcxName7" w:shapeid="_x0000_i1224"/>
+                <w:control r:id="rId23" w:name="DefaultOcxName7" w:shapeid="_x0000_i1089"/>
               </w:object>
             </w:r>
             <w:r>
@@ -3338,12 +3197,11 @@
                 <w:sz w:val="21"/>
                 <w:szCs w:val="21"/>
               </w:rPr>
-              <w:lastRenderedPageBreak/>
-              <w:object w:dxaOrig="1440" w:dyaOrig="1440" w14:anchorId="37E633E3">
-                <v:shape id="_x0000_i1223" type="#_x0000_t75" style="width:20.25pt;height:18pt" o:ole="">
+              <w:object w:dxaOrig="225" w:dyaOrig="225" w14:anchorId="37E633E3">
+                <v:shape id="_x0000_i1092" type="#_x0000_t75" style="width:20.25pt;height:18pt" o:ole="">
                   <v:imagedata r:id="rId7" o:title=""/>
                 </v:shape>
-                <w:control r:id="rId24" w:name="DefaultOcxName12" w:shapeid="_x0000_i1223"/>
+                <w:control r:id="rId24" w:name="DefaultOcxName12" w:shapeid="_x0000_i1092"/>
               </w:object>
             </w:r>
             <w:r>
@@ -3354,51 +3212,7 @@
                 <w:szCs w:val="21"/>
                 <w:lang w:eastAsia="fr-CA"/>
               </w:rPr>
-              <w:t xml:space="preserve"> ** 2.3 - 3** Faire le montage entre la scène et le son correspondant sur </w:t>
-            </w:r>
-            <w:proofErr w:type="spellStart"/>
-            <w:r>
-              <w:rPr>
-                <w:rFonts w:ascii="Segoe UI" w:eastAsia="Times New Roman" w:hAnsi="Segoe UI" w:cs="Segoe UI"/>
-                <w:color w:val="24292F"/>
-                <w:sz w:val="21"/>
-                <w:szCs w:val="21"/>
-                <w:lang w:eastAsia="fr-CA"/>
-              </w:rPr>
-              <w:t>After</w:t>
-            </w:r>
-            <w:proofErr w:type="spellEnd"/>
-            <w:r>
-              <w:rPr>
-                <w:rFonts w:ascii="Segoe UI" w:eastAsia="Times New Roman" w:hAnsi="Segoe UI" w:cs="Segoe UI"/>
-                <w:color w:val="24292F"/>
-                <w:sz w:val="21"/>
-                <w:szCs w:val="21"/>
-                <w:lang w:eastAsia="fr-CA"/>
-              </w:rPr>
-              <w:t xml:space="preserve"> </w:t>
-            </w:r>
-            <w:proofErr w:type="spellStart"/>
-            <w:r>
-              <w:rPr>
-                <w:rFonts w:ascii="Segoe UI" w:eastAsia="Times New Roman" w:hAnsi="Segoe UI" w:cs="Segoe UI"/>
-                <w:color w:val="24292F"/>
-                <w:sz w:val="21"/>
-                <w:szCs w:val="21"/>
-                <w:lang w:eastAsia="fr-CA"/>
-              </w:rPr>
-              <w:t>Effects</w:t>
-            </w:r>
-            <w:proofErr w:type="spellEnd"/>
-            <w:r>
-              <w:rPr>
-                <w:rFonts w:ascii="Segoe UI" w:eastAsia="Times New Roman" w:hAnsi="Segoe UI" w:cs="Segoe UI"/>
-                <w:color w:val="24292F"/>
-                <w:sz w:val="21"/>
-                <w:szCs w:val="21"/>
-                <w:lang w:eastAsia="fr-CA"/>
-              </w:rPr>
-              <w:t>.</w:t>
+              <w:t> ** 2.3 - 3** Faire le montage entre la scène et le son correspondant sur After Effects.</w:t>
             </w:r>
           </w:p>
           <w:p>
@@ -3425,11 +3239,11 @@
                 <w:sz w:val="21"/>
                 <w:szCs w:val="21"/>
               </w:rPr>
-              <w:object w:dxaOrig="1440" w:dyaOrig="1440" w14:anchorId="1561611C">
-                <v:shape id="_x0000_i1222" type="#_x0000_t75" style="width:20.25pt;height:18pt" o:ole="">
+              <w:object w:dxaOrig="225" w:dyaOrig="225" w14:anchorId="1561611C">
+                <v:shape id="_x0000_i1095" type="#_x0000_t75" style="width:20.25pt;height:18pt" o:ole="">
                   <v:imagedata r:id="rId7" o:title=""/>
                 </v:shape>
-                <w:control r:id="rId25" w:name="DefaultOcxName21" w:shapeid="_x0000_i1222"/>
+                <w:control r:id="rId25" w:name="DefaultOcxName21" w:shapeid="_x0000_i1095"/>
               </w:object>
             </w:r>
             <w:r>
@@ -3469,15 +3283,24 @@
             <w:r>
               <w:t xml:space="preserve"> </w:t>
             </w:r>
+            <w:r>
+              <w:t>Instruments de musique</w:t>
+            </w:r>
           </w:p>
           <w:p>
             <w:r>
               <w:t>Résultats attendus :</w:t>
             </w:r>
+            <w:r>
+              <w:t xml:space="preserve"> Le bande sonore est adéquate par rapport au thème</w:t>
+            </w:r>
           </w:p>
           <w:p>
             <w:r>
               <w:t>Critères de validation :</w:t>
+            </w:r>
+            <w:r>
+              <w:t xml:space="preserve"> Les niveaux sonores et les fréquences sont adéquats</w:t>
             </w:r>
           </w:p>
         </w:tc>
@@ -3571,23 +3394,7 @@
               </w:rPr>
             </w:pPr>
             <w:r>
-              <w:t xml:space="preserve">2.4 Tester la qualité de l’animation </w:t>
-            </w:r>
-            <w:proofErr w:type="spellStart"/>
-            <w:r>
-              <w:t>After</w:t>
-            </w:r>
-            <w:proofErr w:type="spellEnd"/>
-            <w:r>
-              <w:t xml:space="preserve"> </w:t>
-            </w:r>
-            <w:proofErr w:type="spellStart"/>
-            <w:r>
-              <w:t>Effects</w:t>
-            </w:r>
-            <w:proofErr w:type="spellEnd"/>
-            <w:r>
-              <w:t xml:space="preserve"> d’une scène</w:t>
+              <w:t>2.4 Tester la qualité de l’animation After Effects d’une scène</w:t>
             </w:r>
           </w:p>
         </w:tc>
@@ -3656,6 +3463,9 @@
               <w:spacing w:after="100" w:afterAutospacing="1"/>
               <w:ind w:right="-225"/>
             </w:pPr>
+            <w:r>
+              <w:t>S’assurer de la cohérence visuelle de toutes les scènes et de leur unité. S’assurer que les transitions se fassent de manière fluide.</w:t>
+            </w:r>
           </w:p>
         </w:tc>
       </w:tr>
@@ -3674,7 +3484,11 @@
           <w:tcPr>
             <w:tcW w:w="4315" w:type="dxa"/>
           </w:tcPr>
-          <w:p/>
+          <w:p>
+            <w:r>
+              <w:t>Rendre les animations progressives et faire en sorte qu’elles bouclent de manière adéquate.</w:t>
+            </w:r>
+          </w:p>
         </w:tc>
       </w:tr>
       <w:tr>
@@ -3716,11 +3530,11 @@
                 <w:sz w:val="21"/>
                 <w:szCs w:val="21"/>
               </w:rPr>
-              <w:object w:dxaOrig="1440" w:dyaOrig="1440" w14:anchorId="54B517B9">
-                <v:shape id="_x0000_i1178" type="#_x0000_t75" style="width:20.25pt;height:18pt" o:ole="">
+              <w:object w:dxaOrig="225" w:dyaOrig="225" w14:anchorId="54B517B9">
+                <v:shape id="_x0000_i1098" type="#_x0000_t75" style="width:20.25pt;height:18pt" o:ole="">
                   <v:imagedata r:id="rId7" o:title=""/>
                 </v:shape>
-                <w:control r:id="rId27" w:name="DefaultOcxName8" w:shapeid="_x0000_i1178"/>
+                <w:control r:id="rId27" w:name="DefaultOcxName8" w:shapeid="_x0000_i1098"/>
               </w:object>
             </w:r>
             <w:r>
@@ -3758,11 +3572,11 @@
                 <w:sz w:val="21"/>
                 <w:szCs w:val="21"/>
               </w:rPr>
-              <w:object w:dxaOrig="1440" w:dyaOrig="1440" w14:anchorId="425C031A">
-                <v:shape id="_x0000_i1177" type="#_x0000_t75" style="width:20.25pt;height:18pt" o:ole="">
+              <w:object w:dxaOrig="225" w:dyaOrig="225" w14:anchorId="425C031A">
+                <v:shape id="_x0000_i1101" type="#_x0000_t75" style="width:20.25pt;height:18pt" o:ole="">
                   <v:imagedata r:id="rId7" o:title=""/>
                 </v:shape>
-                <w:control r:id="rId28" w:name="DefaultOcxName13" w:shapeid="_x0000_i1177"/>
+                <w:control r:id="rId28" w:name="DefaultOcxName13" w:shapeid="_x0000_i1101"/>
               </w:object>
             </w:r>
             <w:r>
@@ -3798,15 +3612,28 @@
             <w:r>
               <w:t>Données d’entrée :</w:t>
             </w:r>
-          </w:p>
-          <w:p>
-            <w:r>
+            <w:r>
+              <w:t xml:space="preserve"> vidéos et images</w:t>
+            </w:r>
+          </w:p>
+          <w:p>
+            <w:r>
+              <w:lastRenderedPageBreak/>
               <w:t>Résultats attendus :</w:t>
             </w:r>
+            <w:r>
+              <w:t xml:space="preserve"> L’animation after effects est qualitative par rapport au thème.</w:t>
+            </w:r>
           </w:p>
           <w:p>
             <w:r>
               <w:t>Critères de validation :</w:t>
+            </w:r>
+            <w:r>
+              <w:t xml:space="preserve"> La fréquence d’images est </w:t>
+            </w:r>
+            <w:r>
+              <w:t>de 30, l’animation boucle de façon fluide.</w:t>
             </w:r>
           </w:p>
         </w:tc>
@@ -3821,6 +3648,7 @@
           </w:tcPr>
           <w:p>
             <w:r>
+              <w:lastRenderedPageBreak/>
               <w:t>Résultat</w:t>
             </w:r>
           </w:p>
@@ -3906,19 +3734,7 @@
               <w:t>Pour le scénario final, une courte vidéo est projetée sur les 3 murs.</w:t>
             </w:r>
             <w:r>
-              <w:t xml:space="preserve"> </w:t>
-            </w:r>
-            <w:proofErr w:type="gramStart"/>
-            <w:r>
-              <w:t>Suite à</w:t>
-            </w:r>
-            <w:proofErr w:type="gramEnd"/>
-            <w:r>
-              <w:t xml:space="preserve"> la </w:t>
-            </w:r>
-            <w:r>
-              <w:lastRenderedPageBreak/>
-              <w:t xml:space="preserve">vidéo, un son de téléphone joue dans les haut-parleurs. L’interacteur doit retirer le retirer </w:t>
+              <w:t xml:space="preserve"> Suite à la vidéo, un son de téléphone joue dans les haut-parleurs. L’interacteur doit retirer le retirer </w:t>
             </w:r>
             <w:r>
               <w:t>le poids</w:t>
@@ -3938,7 +3754,6 @@
         <w:rPr>
           <w:noProof/>
         </w:rPr>
-        <w:lastRenderedPageBreak/>
         <w:drawing>
           <wp:inline distT="0" distB="0" distL="0" distR="0" wp14:anchorId="706DE81B" wp14:editId="10CD7045">
             <wp:extent cx="5486400" cy="3086100"/>
@@ -4122,6 +3937,7 @@
           </w:tcPr>
           <w:p>
             <w:r>
+              <w:lastRenderedPageBreak/>
               <w:t>Contraintes</w:t>
             </w:r>
           </w:p>
@@ -4173,9 +3989,24 @@
                 <w:szCs w:val="21"/>
                 <w:lang w:eastAsia="fr-CA"/>
               </w:rPr>
-              <w:t xml:space="preserve">** 3.1 - 1** Lorsque la vidéo de la scène finale tire à sa fin, un son de sonnerie de téléphone est déclenché dans les </w:t>
-            </w:r>
-            <w:proofErr w:type="spellStart"/>
+              <w:t>** 3.1 - 1** Lorsque la vidéo de la scène finale tire à sa fin, un son de sonnerie de téléphone est déclenché dans les hauts-parleurs. Utiliser l'objet délai dans Max8.</w:t>
+            </w:r>
+          </w:p>
+          <w:p>
+            <w:r>
+              <w:rPr>
+                <w:rFonts w:ascii="Segoe UI" w:eastAsia="Times New Roman" w:hAnsi="Segoe UI" w:cs="Segoe UI"/>
+                <w:color w:val="24292F"/>
+                <w:sz w:val="21"/>
+                <w:szCs w:val="21"/>
+              </w:rPr>
+              <w:object w:dxaOrig="225" w:dyaOrig="225" w14:anchorId="127F2C11">
+                <v:shape id="_x0000_i1104" type="#_x0000_t75" style="width:20.25pt;height:18pt" o:ole="">
+                  <v:imagedata r:id="rId7" o:title=""/>
+                </v:shape>
+                <w:control r:id="rId31" w:name="DefaultOcxName9" w:shapeid="_x0000_i1104"/>
+              </w:object>
+            </w:r>
             <w:r>
               <w:rPr>
                 <w:rFonts w:ascii="Segoe UI" w:eastAsia="Times New Roman" w:hAnsi="Segoe UI" w:cs="Segoe UI"/>
@@ -4184,43 +4015,6 @@
                 <w:szCs w:val="21"/>
                 <w:lang w:eastAsia="fr-CA"/>
               </w:rPr>
-              <w:t>hauts-parleurs</w:t>
-            </w:r>
-            <w:proofErr w:type="spellEnd"/>
-            <w:r>
-              <w:rPr>
-                <w:rFonts w:ascii="Segoe UI" w:eastAsia="Times New Roman" w:hAnsi="Segoe UI" w:cs="Segoe UI"/>
-                <w:color w:val="24292F"/>
-                <w:sz w:val="21"/>
-                <w:szCs w:val="21"/>
-                <w:lang w:eastAsia="fr-CA"/>
-              </w:rPr>
-              <w:t>. Utiliser l'objet délai dans Max8.</w:t>
-            </w:r>
-          </w:p>
-          <w:p>
-            <w:r>
-              <w:rPr>
-                <w:rFonts w:ascii="Segoe UI" w:eastAsia="Times New Roman" w:hAnsi="Segoe UI" w:cs="Segoe UI"/>
-                <w:color w:val="24292F"/>
-                <w:sz w:val="21"/>
-                <w:szCs w:val="21"/>
-              </w:rPr>
-              <w:object w:dxaOrig="1440" w:dyaOrig="1440" w14:anchorId="127F2C11">
-                <v:shape id="_x0000_i1197" type="#_x0000_t75" style="width:20.25pt;height:18pt" o:ole="">
-                  <v:imagedata r:id="rId7" o:title=""/>
-                </v:shape>
-                <w:control r:id="rId31" w:name="DefaultOcxName9" w:shapeid="_x0000_i1197"/>
-              </w:object>
-            </w:r>
-            <w:r>
-              <w:rPr>
-                <w:rFonts w:ascii="Segoe UI" w:eastAsia="Times New Roman" w:hAnsi="Segoe UI" w:cs="Segoe UI"/>
-                <w:color w:val="24292F"/>
-                <w:sz w:val="21"/>
-                <w:szCs w:val="21"/>
-                <w:lang w:eastAsia="fr-CA"/>
-              </w:rPr>
               <w:t> ** 3.1 - 2** Le téléphone est placé sur un interrupteur qui est activé de base. Il faut donc que la scène OBS contenant ce que la caméra filme soit activée et projetée lorsque le poids du téléphone est levé de l'interrupteur.</w:t>
             </w:r>
           </w:p>
@@ -4268,7 +4062,6 @@
           </w:tcPr>
           <w:p>
             <w:r>
-              <w:lastRenderedPageBreak/>
               <w:t>Résultat</w:t>
             </w:r>
           </w:p>
@@ -4515,11 +4308,11 @@
                 <w:sz w:val="21"/>
                 <w:szCs w:val="21"/>
               </w:rPr>
-              <w:object w:dxaOrig="1440" w:dyaOrig="1440" w14:anchorId="3C3D3466">
-                <v:shape id="_x0000_i1203" type="#_x0000_t75" style="width:20.25pt;height:18pt" o:ole="">
+              <w:object w:dxaOrig="225" w:dyaOrig="225" w14:anchorId="3C3D3466">
+                <v:shape id="_x0000_i1107" type="#_x0000_t75" style="width:20.25pt;height:18pt" o:ole="">
                   <v:imagedata r:id="rId7" o:title=""/>
                 </v:shape>
-                <w:control r:id="rId33" w:name="DefaultOcxName10" w:shapeid="_x0000_i1203"/>
+                <w:control r:id="rId33" w:name="DefaultOcxName10" w:shapeid="_x0000_i1107"/>
               </w:object>
             </w:r>
             <w:r>
@@ -4541,11 +4334,11 @@
                 <w:sz w:val="21"/>
                 <w:szCs w:val="21"/>
               </w:rPr>
-              <w:object w:dxaOrig="1440" w:dyaOrig="1440" w14:anchorId="130FFF67">
-                <v:shape id="_x0000_i1202" type="#_x0000_t75" style="width:20.25pt;height:18pt" o:ole="">
+              <w:object w:dxaOrig="225" w:dyaOrig="225" w14:anchorId="130FFF67">
+                <v:shape id="_x0000_i1110" type="#_x0000_t75" style="width:20.25pt;height:18pt" o:ole="">
                   <v:imagedata r:id="rId7" o:title=""/>
                 </v:shape>
-                <w:control r:id="rId34" w:name="DefaultOcxName14" w:shapeid="_x0000_i1202"/>
+                <w:control r:id="rId34" w:name="DefaultOcxName14" w:shapeid="_x0000_i1110"/>
               </w:object>
             </w:r>
             <w:r>
@@ -4626,6 +4419,7 @@
           </w:p>
           <w:p>
             <w:r>
+              <w:lastRenderedPageBreak/>
               <w:t xml:space="preserve">Lien : </w:t>
             </w:r>
             <w:hyperlink r:id="rId35" w:history="1">
@@ -4852,12 +4646,11 @@
                 <w:sz w:val="21"/>
                 <w:szCs w:val="21"/>
               </w:rPr>
-              <w:lastRenderedPageBreak/>
-              <w:object w:dxaOrig="1440" w:dyaOrig="1440" w14:anchorId="43A2DDBE">
-                <v:shape id="_x0000_i1206" type="#_x0000_t75" style="width:20.25pt;height:18pt" o:ole="">
+              <w:object w:dxaOrig="225" w:dyaOrig="225" w14:anchorId="43A2DDBE">
+                <v:shape id="_x0000_i1113" type="#_x0000_t75" style="width:20.25pt;height:18pt" o:ole="">
                   <v:imagedata r:id="rId7" o:title=""/>
                 </v:shape>
-                <w:control r:id="rId36" w:name="DefaultOcxName15" w:shapeid="_x0000_i1206"/>
+                <w:control r:id="rId36" w:name="DefaultOcxName15" w:shapeid="_x0000_i1113"/>
               </w:object>
             </w:r>
             <w:r>
@@ -4868,51 +4661,7 @@
                 <w:szCs w:val="21"/>
                 <w:lang w:eastAsia="fr-CA"/>
               </w:rPr>
-              <w:t xml:space="preserve"> ** 3.3 - 2** Faire la vidéo dans </w:t>
-            </w:r>
-            <w:proofErr w:type="spellStart"/>
-            <w:r>
-              <w:rPr>
-                <w:rFonts w:ascii="Segoe UI" w:eastAsia="Times New Roman" w:hAnsi="Segoe UI" w:cs="Segoe UI"/>
-                <w:color w:val="24292F"/>
-                <w:sz w:val="21"/>
-                <w:szCs w:val="21"/>
-                <w:lang w:eastAsia="fr-CA"/>
-              </w:rPr>
-              <w:t>after</w:t>
-            </w:r>
-            <w:proofErr w:type="spellEnd"/>
-            <w:r>
-              <w:rPr>
-                <w:rFonts w:ascii="Segoe UI" w:eastAsia="Times New Roman" w:hAnsi="Segoe UI" w:cs="Segoe UI"/>
-                <w:color w:val="24292F"/>
-                <w:sz w:val="21"/>
-                <w:szCs w:val="21"/>
-                <w:lang w:eastAsia="fr-CA"/>
-              </w:rPr>
-              <w:t xml:space="preserve"> </w:t>
-            </w:r>
-            <w:proofErr w:type="spellStart"/>
-            <w:r>
-              <w:rPr>
-                <w:rFonts w:ascii="Segoe UI" w:eastAsia="Times New Roman" w:hAnsi="Segoe UI" w:cs="Segoe UI"/>
-                <w:color w:val="24292F"/>
-                <w:sz w:val="21"/>
-                <w:szCs w:val="21"/>
-                <w:lang w:eastAsia="fr-CA"/>
-              </w:rPr>
-              <w:t>effects</w:t>
-            </w:r>
-            <w:proofErr w:type="spellEnd"/>
-            <w:r>
-              <w:rPr>
-                <w:rFonts w:ascii="Segoe UI" w:eastAsia="Times New Roman" w:hAnsi="Segoe UI" w:cs="Segoe UI"/>
-                <w:color w:val="24292F"/>
-                <w:sz w:val="21"/>
-                <w:szCs w:val="21"/>
-                <w:lang w:eastAsia="fr-CA"/>
-              </w:rPr>
-              <w:t xml:space="preserve"> et tester l'affichage de la projection.</w:t>
+              <w:t> ** 3.3 - 2** Faire la vidéo dans after effects et tester l'affichage de la projection.</w:t>
             </w:r>
           </w:p>
           <w:p/>
@@ -4925,7 +4674,6 @@
           </w:tcPr>
           <w:p>
             <w:r>
-              <w:lastRenderedPageBreak/>
               <w:t>Procédure de test</w:t>
             </w:r>
           </w:p>

</xml_diff>

<commit_message>
il ne reste que les priorités et la matrice de risque
</commit_message>
<xml_diff>
--- a/docs/preproduction/06_plan_de_test/plan_de_test_horloge_de_apocalypse.docx
+++ b/docs/preproduction/06_plan_de_test/plan_de_test_horloge_de_apocalypse.docx
@@ -567,7 +567,23 @@
         <w:t>Le prototype consiste d’une projection sur 3 murs</w:t>
       </w:r>
       <w:r>
-        <w:t xml:space="preserve"> (5760x1080), d’une trame sonore « surround sound » jouant dans 4 haut-parleurs</w:t>
+        <w:t xml:space="preserve"> (5760x1080), d’une trame sonore « </w:t>
+      </w:r>
+      <w:proofErr w:type="spellStart"/>
+      <w:r>
+        <w:t>surround</w:t>
+      </w:r>
+      <w:proofErr w:type="spellEnd"/>
+      <w:r>
+        <w:t xml:space="preserve"> </w:t>
+      </w:r>
+      <w:proofErr w:type="spellStart"/>
+      <w:r>
+        <w:t>sound</w:t>
+      </w:r>
+      <w:proofErr w:type="spellEnd"/>
+      <w:r>
+        <w:t> » jouant dans 4 haut-parleurs</w:t>
       </w:r>
       <w:r>
         <w:t xml:space="preserve"> situées aux quatre coins de la pièce</w:t>
@@ -666,7 +682,23 @@
         <w:t xml:space="preserve"> scènes</w:t>
       </w:r>
       <w:r>
-        <w:t xml:space="preserve"> contient une animation After Effects et une trame sonore.</w:t>
+        <w:t xml:space="preserve"> contient une animation </w:t>
+      </w:r>
+      <w:proofErr w:type="spellStart"/>
+      <w:r>
+        <w:t>After</w:t>
+      </w:r>
+      <w:proofErr w:type="spellEnd"/>
+      <w:r>
+        <w:t xml:space="preserve"> </w:t>
+      </w:r>
+      <w:proofErr w:type="spellStart"/>
+      <w:r>
+        <w:t>Effects</w:t>
+      </w:r>
+      <w:proofErr w:type="spellEnd"/>
+      <w:r>
+        <w:t xml:space="preserve"> et une trame sonore.</w:t>
       </w:r>
       <w:r>
         <w:t xml:space="preserve"> Cependant, pour le </w:t>
@@ -853,7 +885,23 @@
         <w:t xml:space="preserve">2.4 </w:t>
       </w:r>
       <w:r>
-        <w:t xml:space="preserve">Tester la qualité de l’animation After Effects d’une scène – 13 </w:t>
+        <w:t xml:space="preserve">Tester la qualité de l’animation </w:t>
+      </w:r>
+      <w:proofErr w:type="spellStart"/>
+      <w:r>
+        <w:t>After</w:t>
+      </w:r>
+      <w:proofErr w:type="spellEnd"/>
+      <w:r>
+        <w:t xml:space="preserve"> </w:t>
+      </w:r>
+      <w:proofErr w:type="spellStart"/>
+      <w:r>
+        <w:t>Effects</w:t>
+      </w:r>
+      <w:proofErr w:type="spellEnd"/>
+      <w:r>
+        <w:t xml:space="preserve"> d’une scène – 13 </w:t>
       </w:r>
       <w:r>
         <w:t>décembre</w:t>
@@ -992,7 +1040,13 @@
           </w:tcPr>
           <w:p>
             <w:r>
-              <w:t>Pour le scénario d’introduction, l’interacteur entre dans la pièce. Lorsqu’il entre, une Kinect détecte sa présence et active un projecteur lumineux. Après un délai de 3 secondes, les 3 projecteurs s’activent et la scène principale est projetée.</w:t>
+              <w:t xml:space="preserve">Pour le scénario d’introduction, l’interacteur entre dans la pièce. Lorsqu’il entre, une Kinect détecte sa présence et active un projecteur lumineux. Après un délai de </w:t>
+            </w:r>
+            <w:r>
+              <w:t xml:space="preserve">5 </w:t>
+            </w:r>
+            <w:r>
+              <w:t>secondes, les 3 projecteurs s’activent et la scène principale est projetée.</w:t>
             </w:r>
           </w:p>
         </w:tc>
@@ -1614,7 +1668,47 @@
                 <w:szCs w:val="21"/>
                 <w:shd w:val="clear" w:color="auto" w:fill="FFFFFF"/>
               </w:rPr>
-              <w:t>** 1.2 - 1** À l'aide du web-socket de OSC for obs et l'application OSC, connecter le port et l'IP de osc vers Max.</w:t>
+              <w:t xml:space="preserve">** 1.2 - 1** À l'aide du web-socket de OSC for </w:t>
+            </w:r>
+            <w:proofErr w:type="spellStart"/>
+            <w:r>
+              <w:rPr>
+                <w:rFonts w:ascii="Segoe UI" w:hAnsi="Segoe UI" w:cs="Segoe UI"/>
+                <w:sz w:val="21"/>
+                <w:szCs w:val="21"/>
+                <w:shd w:val="clear" w:color="auto" w:fill="FFFFFF"/>
+              </w:rPr>
+              <w:t>obs</w:t>
+            </w:r>
+            <w:proofErr w:type="spellEnd"/>
+            <w:r>
+              <w:rPr>
+                <w:rFonts w:ascii="Segoe UI" w:hAnsi="Segoe UI" w:cs="Segoe UI"/>
+                <w:sz w:val="21"/>
+                <w:szCs w:val="21"/>
+                <w:shd w:val="clear" w:color="auto" w:fill="FFFFFF"/>
+              </w:rPr>
+              <w:t xml:space="preserve"> et l'application OSC, connecter le port et l'IP de </w:t>
+            </w:r>
+            <w:proofErr w:type="spellStart"/>
+            <w:r>
+              <w:rPr>
+                <w:rFonts w:ascii="Segoe UI" w:hAnsi="Segoe UI" w:cs="Segoe UI"/>
+                <w:sz w:val="21"/>
+                <w:szCs w:val="21"/>
+                <w:shd w:val="clear" w:color="auto" w:fill="FFFFFF"/>
+              </w:rPr>
+              <w:t>osc</w:t>
+            </w:r>
+            <w:proofErr w:type="spellEnd"/>
+            <w:r>
+              <w:rPr>
+                <w:rFonts w:ascii="Segoe UI" w:hAnsi="Segoe UI" w:cs="Segoe UI"/>
+                <w:sz w:val="21"/>
+                <w:szCs w:val="21"/>
+                <w:shd w:val="clear" w:color="auto" w:fill="FFFFFF"/>
+              </w:rPr>
+              <w:t xml:space="preserve"> vers Max.</w:t>
             </w:r>
           </w:p>
         </w:tc>
@@ -1878,8 +1972,20 @@
                 <w:szCs w:val="21"/>
                 <w:shd w:val="clear" w:color="auto" w:fill="FFFFFF"/>
               </w:rPr>
-              <w:t>** 1.3 - 1** Faire le code Max8 pour le délai. Utiliser l'objet del</w:t>
-            </w:r>
+              <w:t xml:space="preserve">** 1.3 - 1** Faire le code Max8 pour le délai. Utiliser l'objet </w:t>
+            </w:r>
+            <w:proofErr w:type="spellStart"/>
+            <w:r>
+              <w:rPr>
+                <w:rFonts w:ascii="Segoe UI" w:hAnsi="Segoe UI" w:cs="Segoe UI"/>
+                <w:color w:val="24292F"/>
+                <w:sz w:val="21"/>
+                <w:szCs w:val="21"/>
+                <w:shd w:val="clear" w:color="auto" w:fill="FFFFFF"/>
+              </w:rPr>
+              <w:t>del</w:t>
+            </w:r>
+            <w:proofErr w:type="spellEnd"/>
             <w:r>
               <w:rPr>
                 <w:rFonts w:ascii="Segoe UI" w:hAnsi="Segoe UI" w:cs="Segoe UI"/>
@@ -2338,7 +2444,29 @@
                 <w:szCs w:val="21"/>
                 <w:lang w:eastAsia="fr-CA"/>
               </w:rPr>
-              <w:t> ** 2.1 - 2** Création du photoshop 1h à 3h</w:t>
+              <w:t xml:space="preserve"> ** 2.1 - 2** Création du </w:t>
+            </w:r>
+            <w:proofErr w:type="spellStart"/>
+            <w:r>
+              <w:rPr>
+                <w:rFonts w:ascii="Segoe UI" w:eastAsia="Times New Roman" w:hAnsi="Segoe UI" w:cs="Segoe UI"/>
+                <w:color w:val="24292F"/>
+                <w:sz w:val="21"/>
+                <w:szCs w:val="21"/>
+                <w:lang w:eastAsia="fr-CA"/>
+              </w:rPr>
+              <w:t>photoshop</w:t>
+            </w:r>
+            <w:proofErr w:type="spellEnd"/>
+            <w:r>
+              <w:rPr>
+                <w:rFonts w:ascii="Segoe UI" w:eastAsia="Times New Roman" w:hAnsi="Segoe UI" w:cs="Segoe UI"/>
+                <w:color w:val="24292F"/>
+                <w:sz w:val="21"/>
+                <w:szCs w:val="21"/>
+                <w:lang w:eastAsia="fr-CA"/>
+              </w:rPr>
+              <w:t xml:space="preserve"> 1h à 3h</w:t>
             </w:r>
           </w:p>
           <w:p>
@@ -2380,7 +2508,29 @@
                 <w:szCs w:val="21"/>
                 <w:lang w:eastAsia="fr-CA"/>
               </w:rPr>
-              <w:t> ** 2.1 - 3** Création du photoshop 10h à 12h</w:t>
+              <w:t xml:space="preserve"> ** 2.1 - 3** Création du </w:t>
+            </w:r>
+            <w:proofErr w:type="spellStart"/>
+            <w:r>
+              <w:rPr>
+                <w:rFonts w:ascii="Segoe UI" w:eastAsia="Times New Roman" w:hAnsi="Segoe UI" w:cs="Segoe UI"/>
+                <w:color w:val="24292F"/>
+                <w:sz w:val="21"/>
+                <w:szCs w:val="21"/>
+                <w:lang w:eastAsia="fr-CA"/>
+              </w:rPr>
+              <w:t>photoshop</w:t>
+            </w:r>
+            <w:proofErr w:type="spellEnd"/>
+            <w:r>
+              <w:rPr>
+                <w:rFonts w:ascii="Segoe UI" w:eastAsia="Times New Roman" w:hAnsi="Segoe UI" w:cs="Segoe UI"/>
+                <w:color w:val="24292F"/>
+                <w:sz w:val="21"/>
+                <w:szCs w:val="21"/>
+                <w:lang w:eastAsia="fr-CA"/>
+              </w:rPr>
+              <w:t xml:space="preserve"> 10h à 12h</w:t>
             </w:r>
           </w:p>
           <w:p>
@@ -3040,8 +3190,21 @@
               <w:ind w:right="-225"/>
             </w:pPr>
             <w:r>
-              <w:t>Créer une bande sonore qui fonctionne avec le thème et les vidéos crées dans   After Effects</w:t>
-            </w:r>
+              <w:t xml:space="preserve">Créer une bande sonore qui fonctionne avec le thème et les vidéos crées dans   </w:t>
+            </w:r>
+            <w:proofErr w:type="spellStart"/>
+            <w:r>
+              <w:t>After</w:t>
+            </w:r>
+            <w:proofErr w:type="spellEnd"/>
+            <w:r>
+              <w:t xml:space="preserve"> </w:t>
+            </w:r>
+            <w:proofErr w:type="spellStart"/>
+            <w:r>
+              <w:t>Effects</w:t>
+            </w:r>
+            <w:proofErr w:type="spellEnd"/>
           </w:p>
         </w:tc>
       </w:tr>
@@ -3212,7 +3375,51 @@
                 <w:szCs w:val="21"/>
                 <w:lang w:eastAsia="fr-CA"/>
               </w:rPr>
-              <w:t> ** 2.3 - 3** Faire le montage entre la scène et le son correspondant sur After Effects.</w:t>
+              <w:t xml:space="preserve"> ** 2.3 - 3** Faire le montage entre la scène et le son correspondant sur </w:t>
+            </w:r>
+            <w:proofErr w:type="spellStart"/>
+            <w:r>
+              <w:rPr>
+                <w:rFonts w:ascii="Segoe UI" w:eastAsia="Times New Roman" w:hAnsi="Segoe UI" w:cs="Segoe UI"/>
+                <w:color w:val="24292F"/>
+                <w:sz w:val="21"/>
+                <w:szCs w:val="21"/>
+                <w:lang w:eastAsia="fr-CA"/>
+              </w:rPr>
+              <w:t>After</w:t>
+            </w:r>
+            <w:proofErr w:type="spellEnd"/>
+            <w:r>
+              <w:rPr>
+                <w:rFonts w:ascii="Segoe UI" w:eastAsia="Times New Roman" w:hAnsi="Segoe UI" w:cs="Segoe UI"/>
+                <w:color w:val="24292F"/>
+                <w:sz w:val="21"/>
+                <w:szCs w:val="21"/>
+                <w:lang w:eastAsia="fr-CA"/>
+              </w:rPr>
+              <w:t xml:space="preserve"> </w:t>
+            </w:r>
+            <w:proofErr w:type="spellStart"/>
+            <w:r>
+              <w:rPr>
+                <w:rFonts w:ascii="Segoe UI" w:eastAsia="Times New Roman" w:hAnsi="Segoe UI" w:cs="Segoe UI"/>
+                <w:color w:val="24292F"/>
+                <w:sz w:val="21"/>
+                <w:szCs w:val="21"/>
+                <w:lang w:eastAsia="fr-CA"/>
+              </w:rPr>
+              <w:t>Effects</w:t>
+            </w:r>
+            <w:proofErr w:type="spellEnd"/>
+            <w:r>
+              <w:rPr>
+                <w:rFonts w:ascii="Segoe UI" w:eastAsia="Times New Roman" w:hAnsi="Segoe UI" w:cs="Segoe UI"/>
+                <w:color w:val="24292F"/>
+                <w:sz w:val="21"/>
+                <w:szCs w:val="21"/>
+                <w:lang w:eastAsia="fr-CA"/>
+              </w:rPr>
+              <w:t>.</w:t>
             </w:r>
           </w:p>
           <w:p>
@@ -3394,7 +3601,23 @@
               </w:rPr>
             </w:pPr>
             <w:r>
-              <w:t>2.4 Tester la qualité de l’animation After Effects d’une scène</w:t>
+              <w:t xml:space="preserve">2.4 Tester la qualité de l’animation </w:t>
+            </w:r>
+            <w:proofErr w:type="spellStart"/>
+            <w:r>
+              <w:t>After</w:t>
+            </w:r>
+            <w:proofErr w:type="spellEnd"/>
+            <w:r>
+              <w:t xml:space="preserve"> </w:t>
+            </w:r>
+            <w:proofErr w:type="spellStart"/>
+            <w:r>
+              <w:t>Effects</w:t>
+            </w:r>
+            <w:proofErr w:type="spellEnd"/>
+            <w:r>
+              <w:t xml:space="preserve"> d’une scène</w:t>
             </w:r>
           </w:p>
         </w:tc>
@@ -3622,7 +3845,23 @@
               <w:t>Résultats attendus :</w:t>
             </w:r>
             <w:r>
-              <w:t xml:space="preserve"> L’animation after effects est qualitative par rapport au thème.</w:t>
+              <w:t xml:space="preserve"> L’animation </w:t>
+            </w:r>
+            <w:proofErr w:type="spellStart"/>
+            <w:r>
+              <w:t>after</w:t>
+            </w:r>
+            <w:proofErr w:type="spellEnd"/>
+            <w:r>
+              <w:t xml:space="preserve"> </w:t>
+            </w:r>
+            <w:proofErr w:type="spellStart"/>
+            <w:r>
+              <w:t>effects</w:t>
+            </w:r>
+            <w:proofErr w:type="spellEnd"/>
+            <w:r>
+              <w:t xml:space="preserve"> est qualitative par rapport au thème.</w:t>
             </w:r>
           </w:p>
           <w:p>
@@ -3734,7 +3973,15 @@
               <w:t>Pour le scénario final, une courte vidéo est projetée sur les 3 murs.</w:t>
             </w:r>
             <w:r>
-              <w:t xml:space="preserve"> Suite à la vidéo, un son de téléphone joue dans les haut-parleurs. L’interacteur doit retirer le retirer </w:t>
+              <w:t xml:space="preserve"> </w:t>
+            </w:r>
+            <w:proofErr w:type="gramStart"/>
+            <w:r>
+              <w:t>Suite à</w:t>
+            </w:r>
+            <w:proofErr w:type="gramEnd"/>
+            <w:r>
+              <w:t xml:space="preserve"> la vidéo, un son de téléphone joue dans les haut-parleurs. L’interacteur doit retirer le retirer </w:t>
             </w:r>
             <w:r>
               <w:t>le poids</w:t>
@@ -3906,6 +4153,7 @@
           </w:tcPr>
           <w:p>
             <w:r>
+              <w:lastRenderedPageBreak/>
               <w:t>Description</w:t>
             </w:r>
           </w:p>
@@ -3927,17 +4175,26 @@
                 <w:lang w:eastAsia="fr-CA"/>
               </w:rPr>
             </w:pPr>
-          </w:p>
-        </w:tc>
-      </w:tr>
-      <w:tr>
-        <w:tc>
-          <w:tcPr>
-            <w:tcW w:w="4315" w:type="dxa"/>
-          </w:tcPr>
-          <w:p>
-            <w:r>
-              <w:lastRenderedPageBreak/>
+            <w:r>
+              <w:rPr>
+                <w:rFonts w:ascii="Segoe UI" w:eastAsia="Times New Roman" w:hAnsi="Segoe UI" w:cs="Segoe UI"/>
+                <w:color w:val="24292F"/>
+                <w:sz w:val="21"/>
+                <w:szCs w:val="21"/>
+                <w:lang w:eastAsia="fr-CA"/>
+              </w:rPr>
+              <w:t>Tester le délai du déclenchement de la scène par rapport au déclenchement du téléphone. I Il faut également tester le fonctionnement de l’interrupteur lorsque l’on place et qu’on enlève le téléphone.</w:t>
+            </w:r>
+          </w:p>
+        </w:tc>
+      </w:tr>
+      <w:tr>
+        <w:tc>
+          <w:tcPr>
+            <w:tcW w:w="4315" w:type="dxa"/>
+          </w:tcPr>
+          <w:p>
+            <w:r>
               <w:t>Contraintes</w:t>
             </w:r>
           </w:p>
@@ -3946,7 +4203,23 @@
           <w:tcPr>
             <w:tcW w:w="4315" w:type="dxa"/>
           </w:tcPr>
-          <w:p/>
+          <w:p>
+            <w:r>
+              <w:t xml:space="preserve">Le </w:t>
+            </w:r>
+            <w:r>
+              <w:t xml:space="preserve">poids du téléphone </w:t>
+            </w:r>
+            <w:r>
+              <w:t>doit être</w:t>
+            </w:r>
+            <w:r>
+              <w:t xml:space="preserve"> suffisant pour l’interrupteur</w:t>
+            </w:r>
+            <w:r>
+              <w:t>.</w:t>
+            </w:r>
+          </w:p>
         </w:tc>
       </w:tr>
       <w:tr>
@@ -3989,7 +4262,29 @@
                 <w:szCs w:val="21"/>
                 <w:lang w:eastAsia="fr-CA"/>
               </w:rPr>
-              <w:t>** 3.1 - 1** Lorsque la vidéo de la scène finale tire à sa fin, un son de sonnerie de téléphone est déclenché dans les hauts-parleurs. Utiliser l'objet délai dans Max8.</w:t>
+              <w:t xml:space="preserve">** 3.1 - 1** Lorsque la vidéo de la scène finale tire à sa fin, un son de sonnerie de téléphone est déclenché dans les </w:t>
+            </w:r>
+            <w:proofErr w:type="spellStart"/>
+            <w:r>
+              <w:rPr>
+                <w:rFonts w:ascii="Segoe UI" w:eastAsia="Times New Roman" w:hAnsi="Segoe UI" w:cs="Segoe UI"/>
+                <w:color w:val="24292F"/>
+                <w:sz w:val="21"/>
+                <w:szCs w:val="21"/>
+                <w:lang w:eastAsia="fr-CA"/>
+              </w:rPr>
+              <w:t>hauts-parleurs</w:t>
+            </w:r>
+            <w:proofErr w:type="spellEnd"/>
+            <w:r>
+              <w:rPr>
+                <w:rFonts w:ascii="Segoe UI" w:eastAsia="Times New Roman" w:hAnsi="Segoe UI" w:cs="Segoe UI"/>
+                <w:color w:val="24292F"/>
+                <w:sz w:val="21"/>
+                <w:szCs w:val="21"/>
+                <w:lang w:eastAsia="fr-CA"/>
+              </w:rPr>
+              <w:t>. Utiliser l'objet délai dans Max8.</w:t>
             </w:r>
           </w:p>
           <w:p>
@@ -4039,15 +4334,30 @@
             <w:r>
               <w:t>Données d’entrée :</w:t>
             </w:r>
+            <w:r>
+              <w:t xml:space="preserve"> Les données du code Max.</w:t>
+            </w:r>
           </w:p>
           <w:p>
             <w:r>
               <w:t>Résultats attendus :</w:t>
             </w:r>
+            <w:r>
+              <w:t xml:space="preserve"> Lorsque le téléphone est soulevé, la scène respective est projetée.</w:t>
+            </w:r>
           </w:p>
           <w:p>
             <w:r>
               <w:t>Critères de validation :</w:t>
+            </w:r>
+            <w:r>
+              <w:t xml:space="preserve"> L’interrupteur est fonctionnel et son fonctionnement est intuitif.</w:t>
+            </w:r>
+            <w:r>
+              <w:t xml:space="preserve"> La scène est activée et projetée correctement</w:t>
+            </w:r>
+            <w:r>
+              <w:t xml:space="preserve"> par rapport aux trois murs.</w:t>
             </w:r>
           </w:p>
         </w:tc>
@@ -4220,6 +4530,16 @@
                 <w:lang w:eastAsia="fr-CA"/>
               </w:rPr>
             </w:pPr>
+            <w:r>
+              <w:rPr>
+                <w:rFonts w:ascii="Segoe UI" w:eastAsia="Times New Roman" w:hAnsi="Segoe UI" w:cs="Segoe UI"/>
+                <w:color w:val="24292F"/>
+                <w:sz w:val="21"/>
+                <w:szCs w:val="21"/>
+                <w:lang w:eastAsia="fr-CA"/>
+              </w:rPr>
+              <w:t>Le lien entre OSC for OBS et max se fait correctement, la caméra est placée de manière adéquate.</w:t>
+            </w:r>
           </w:p>
         </w:tc>
       </w:tr>
@@ -4238,16 +4558,28 @@
           <w:tcPr>
             <w:tcW w:w="4315" w:type="dxa"/>
           </w:tcPr>
-          <w:p/>
-        </w:tc>
-      </w:tr>
-      <w:tr>
-        <w:tc>
-          <w:tcPr>
-            <w:tcW w:w="4315" w:type="dxa"/>
-          </w:tcPr>
-          <w:p>
-            <w:r>
+          <w:p>
+            <w:r>
+              <w:t xml:space="preserve">Les paramètres de la caméra doivent être adéquats (Iso, fréquence, ouverture, </w:t>
+            </w:r>
+            <w:r>
+              <w:lastRenderedPageBreak/>
+              <w:t>etc…)</w:t>
+            </w:r>
+            <w:r>
+              <w:t xml:space="preserve"> et l’adresse dans OSC doit être la bonne.</w:t>
+            </w:r>
+          </w:p>
+        </w:tc>
+      </w:tr>
+      <w:tr>
+        <w:tc>
+          <w:tcPr>
+            <w:tcW w:w="4315" w:type="dxa"/>
+          </w:tcPr>
+          <w:p>
+            <w:r>
+              <w:lastRenderedPageBreak/>
               <w:t>Dépendances</w:t>
             </w:r>
           </w:p>
@@ -4309,10 +4641,10 @@
                 <w:szCs w:val="21"/>
               </w:rPr>
               <w:object w:dxaOrig="225" w:dyaOrig="225" w14:anchorId="3C3D3466">
-                <v:shape id="_x0000_i1107" type="#_x0000_t75" style="width:20.25pt;height:18pt" o:ole="">
+                <v:shape id="_x0000_i1126" type="#_x0000_t75" style="width:20.25pt;height:18pt" o:ole="">
                   <v:imagedata r:id="rId7" o:title=""/>
                 </v:shape>
-                <w:control r:id="rId33" w:name="DefaultOcxName10" w:shapeid="_x0000_i1107"/>
+                <w:control r:id="rId33" w:name="DefaultOcxName10" w:shapeid="_x0000_i1126"/>
               </w:object>
             </w:r>
             <w:r>
@@ -4373,15 +4705,24 @@
             <w:r>
               <w:t>Données d’entrée :</w:t>
             </w:r>
+            <w:r>
+              <w:t xml:space="preserve"> Le flux de la caméra</w:t>
+            </w:r>
           </w:p>
           <w:p>
             <w:r>
               <w:t>Résultats attendus :</w:t>
             </w:r>
+            <w:r>
+              <w:t xml:space="preserve"> Le flux de la caméra est projeté par le biais de Max.</w:t>
+            </w:r>
           </w:p>
           <w:p>
             <w:r>
               <w:t>Critères de validation :</w:t>
+            </w:r>
+            <w:r>
+              <w:t xml:space="preserve"> La qualité vidéo est bonne et le flux de la caméra est projeté de manière adéquate par rapport aux 3 murs.</w:t>
             </w:r>
           </w:p>
         </w:tc>
@@ -4419,7 +4760,6 @@
           </w:p>
           <w:p>
             <w:r>
-              <w:lastRenderedPageBreak/>
               <w:t xml:space="preserve">Lien : </w:t>
             </w:r>
             <w:hyperlink r:id="rId35" w:history="1">
@@ -4558,6 +4898,26 @@
                 <w:lang w:eastAsia="fr-CA"/>
               </w:rPr>
             </w:pPr>
+            <w:r>
+              <w:rPr>
+                <w:rFonts w:ascii="Segoe UI" w:eastAsia="Times New Roman" w:hAnsi="Segoe UI" w:cs="Segoe UI"/>
+                <w:color w:val="24292F"/>
+                <w:sz w:val="21"/>
+                <w:szCs w:val="21"/>
+                <w:lang w:eastAsia="fr-CA"/>
+              </w:rPr>
+              <w:t>Tester l’affichage de la vidéo afin de voir si elle s’affiche correctement sur les 3 murs.</w:t>
+            </w:r>
+            <w:r>
+              <w:rPr>
+                <w:rFonts w:ascii="Segoe UI" w:eastAsia="Times New Roman" w:hAnsi="Segoe UI" w:cs="Segoe UI"/>
+                <w:color w:val="24292F"/>
+                <w:sz w:val="21"/>
+                <w:szCs w:val="21"/>
+                <w:lang w:eastAsia="fr-CA"/>
+              </w:rPr>
+              <w:t xml:space="preserve"> Observer l’ambiance de la vidéo et juger si elle est adéquate par rapport au reste du projet.</w:t>
+            </w:r>
           </w:p>
         </w:tc>
       </w:tr>
@@ -4576,7 +4936,23 @@
           <w:tcPr>
             <w:tcW w:w="4315" w:type="dxa"/>
           </w:tcPr>
-          <w:p/>
+          <w:p>
+            <w:r>
+              <w:t xml:space="preserve">Les niveaux sonores et la qualité vidéo </w:t>
+            </w:r>
+            <w:r>
+              <w:t>doivent être</w:t>
+            </w:r>
+            <w:r>
+              <w:t xml:space="preserve"> adéquats</w:t>
+            </w:r>
+            <w:r>
+              <w:t xml:space="preserve"> par rapport au reste du contenu audiovisuel</w:t>
+            </w:r>
+            <w:r>
+              <w:t>.</w:t>
+            </w:r>
+          </w:p>
         </w:tc>
       </w:tr>
       <w:tr>
@@ -4647,10 +5023,10 @@
                 <w:szCs w:val="21"/>
               </w:rPr>
               <w:object w:dxaOrig="225" w:dyaOrig="225" w14:anchorId="43A2DDBE">
-                <v:shape id="_x0000_i1113" type="#_x0000_t75" style="width:20.25pt;height:18pt" o:ole="">
+                <v:shape id="_x0000_i1140" type="#_x0000_t75" style="width:20.25pt;height:18pt" o:ole="">
                   <v:imagedata r:id="rId7" o:title=""/>
                 </v:shape>
-                <w:control r:id="rId36" w:name="DefaultOcxName15" w:shapeid="_x0000_i1113"/>
+                <w:control r:id="rId36" w:name="DefaultOcxName15" w:shapeid="_x0000_i1140"/>
               </w:object>
             </w:r>
             <w:r>
@@ -4661,7 +5037,51 @@
                 <w:szCs w:val="21"/>
                 <w:lang w:eastAsia="fr-CA"/>
               </w:rPr>
-              <w:t> ** 3.3 - 2** Faire la vidéo dans after effects et tester l'affichage de la projection.</w:t>
+              <w:t xml:space="preserve"> ** 3.3 - 2** Faire la vidéo dans </w:t>
+            </w:r>
+            <w:proofErr w:type="spellStart"/>
+            <w:r>
+              <w:rPr>
+                <w:rFonts w:ascii="Segoe UI" w:eastAsia="Times New Roman" w:hAnsi="Segoe UI" w:cs="Segoe UI"/>
+                <w:color w:val="24292F"/>
+                <w:sz w:val="21"/>
+                <w:szCs w:val="21"/>
+                <w:lang w:eastAsia="fr-CA"/>
+              </w:rPr>
+              <w:t>after</w:t>
+            </w:r>
+            <w:proofErr w:type="spellEnd"/>
+            <w:r>
+              <w:rPr>
+                <w:rFonts w:ascii="Segoe UI" w:eastAsia="Times New Roman" w:hAnsi="Segoe UI" w:cs="Segoe UI"/>
+                <w:color w:val="24292F"/>
+                <w:sz w:val="21"/>
+                <w:szCs w:val="21"/>
+                <w:lang w:eastAsia="fr-CA"/>
+              </w:rPr>
+              <w:t xml:space="preserve"> </w:t>
+            </w:r>
+            <w:proofErr w:type="spellStart"/>
+            <w:r>
+              <w:rPr>
+                <w:rFonts w:ascii="Segoe UI" w:eastAsia="Times New Roman" w:hAnsi="Segoe UI" w:cs="Segoe UI"/>
+                <w:color w:val="24292F"/>
+                <w:sz w:val="21"/>
+                <w:szCs w:val="21"/>
+                <w:lang w:eastAsia="fr-CA"/>
+              </w:rPr>
+              <w:t>effects</w:t>
+            </w:r>
+            <w:proofErr w:type="spellEnd"/>
+            <w:r>
+              <w:rPr>
+                <w:rFonts w:ascii="Segoe UI" w:eastAsia="Times New Roman" w:hAnsi="Segoe UI" w:cs="Segoe UI"/>
+                <w:color w:val="24292F"/>
+                <w:sz w:val="21"/>
+                <w:szCs w:val="21"/>
+                <w:lang w:eastAsia="fr-CA"/>
+              </w:rPr>
+              <w:t xml:space="preserve"> et tester l'affichage de la projection.</w:t>
             </w:r>
           </w:p>
           <w:p/>
@@ -4686,15 +5106,34 @@
             <w:r>
               <w:t>Données d’entrée :</w:t>
             </w:r>
-          </w:p>
-          <w:p>
-            <w:r>
+            <w:r>
+              <w:t xml:space="preserve"> Images et vidéo</w:t>
+            </w:r>
+          </w:p>
+          <w:p>
+            <w:r>
+              <w:lastRenderedPageBreak/>
               <w:t>Résultats attendus :</w:t>
             </w:r>
+            <w:r>
+              <w:t xml:space="preserve"> La vidéo s’affiche</w:t>
+            </w:r>
+            <w:r>
+              <w:t xml:space="preserve"> correctement</w:t>
+            </w:r>
+            <w:r>
+              <w:t xml:space="preserve"> sur</w:t>
+            </w:r>
+            <w:r>
+              <w:t xml:space="preserve"> les projecteurs au bon moment.</w:t>
+            </w:r>
           </w:p>
           <w:p>
             <w:r>
               <w:t>Critères de validation :</w:t>
+            </w:r>
+            <w:r>
+              <w:t xml:space="preserve"> La vidéo est fonctionnelle et s’affiche de manière adéquate sur les 3 projecteurs.</w:t>
             </w:r>
           </w:p>
         </w:tc>
@@ -4709,6 +5148,7 @@
           </w:tcPr>
           <w:p>
             <w:r>
+              <w:lastRenderedPageBreak/>
               <w:t>Résultat</w:t>
             </w:r>
           </w:p>
@@ -4747,23 +5187,6 @@
         </w:tc>
       </w:tr>
     </w:tbl>
-    <w:p/>
-    <w:p>
-      <w:pPr>
-        <w:pStyle w:val="Titre2"/>
-        <w:rPr>
-          <w:sz w:val="32"/>
-          <w:szCs w:val="32"/>
-        </w:rPr>
-      </w:pPr>
-      <w:r>
-        <w:rPr>
-          <w:sz w:val="32"/>
-          <w:szCs w:val="32"/>
-        </w:rPr>
-        <w:t>Quoi tester ?</w:t>
-      </w:r>
-    </w:p>
     <w:p/>
     <w:sectPr>
       <w:pgSz w:w="12240" w:h="15840"/>

</xml_diff>